<commit_message>
update final report and zip files
</commit_message>
<xml_diff>
--- a/Lab7GHJK.docx
+++ b/Lab7GHJK.docx
@@ -595,7 +595,7 @@
                 <w:szCs w:val="20"/>
                 <w:lang w:eastAsia="en-CA"/>
               </w:rPr>
-              <w:t xml:space="preserve">private int </w:t>
+              <w:t xml:space="preserve">int </w:t>
             </w:r>
             <w:r>
               <w:rPr>
@@ -642,7 +642,7 @@
                 <w:szCs w:val="20"/>
                 <w:lang w:eastAsia="en-CA"/>
               </w:rPr>
-              <w:t xml:space="preserve">private int </w:t>
+              <w:t xml:space="preserve">int </w:t>
             </w:r>
             <w:r>
               <w:rPr>
@@ -677,19 +677,6 @@
               </w:rPr>
               <w:br/>
               <w:t xml:space="preserve">    </w:t>
-            </w:r>
-            <w:r>
-              <w:rPr>
-                <w:rFonts w:ascii="Courier New" w:eastAsia="Times New Roman" w:hAnsi="Courier New" w:cs="Courier New"/>
-                <w:i/>
-                <w:iCs/>
-                <w:noProof/>
-                <w:color w:val="D55FDE"/>
-                <w:sz w:val="20"/>
-                <w:szCs w:val="20"/>
-                <w:lang w:eastAsia="en-CA"/>
-              </w:rPr>
-              <w:t xml:space="preserve">private </w:t>
             </w:r>
             <w:r>
               <w:rPr>
@@ -5290,26 +5277,48 @@
             </w:r>
             <w:r>
               <w:rPr>
+                <w:noProof/>
+                <w:color w:val="E5C07B"/>
+              </w:rPr>
+              <w:t xml:space="preserve">Component </w:t>
+            </w:r>
+            <w:r>
+              <w:rPr>
+                <w:noProof/>
+                <w:color w:val="EF596F"/>
+              </w:rPr>
+              <w:t>component</w:t>
+            </w:r>
+            <w:r>
+              <w:rPr>
+                <w:noProof/>
+                <w:color w:val="BBBBBB"/>
+              </w:rPr>
+              <w:t>;</w:t>
+            </w:r>
+            <w:r>
+              <w:rPr>
+                <w:noProof/>
+                <w:color w:val="BBBBBB"/>
+              </w:rPr>
+              <w:br/>
+              <w:t xml:space="preserve">    </w:t>
+            </w:r>
+            <w:r>
+              <w:rPr>
                 <w:i/>
                 <w:iCs/>
                 <w:noProof/>
                 <w:color w:val="D55FDE"/>
               </w:rPr>
-              <w:t xml:space="preserve">protected </w:t>
-            </w:r>
-            <w:r>
-              <w:rPr>
-                <w:noProof/>
-                <w:color w:val="E5C07B"/>
-              </w:rPr>
-              <w:t xml:space="preserve">Component </w:t>
+              <w:t xml:space="preserve">int </w:t>
             </w:r>
             <w:r>
               <w:rPr>
                 <w:noProof/>
                 <w:color w:val="EF596F"/>
               </w:rPr>
-              <w:t>component</w:t>
+              <w:t>x</w:t>
             </w:r>
             <w:r>
               <w:rPr>
@@ -5333,14 +5342,14 @@
                 <w:noProof/>
                 <w:color w:val="D55FDE"/>
               </w:rPr>
-              <w:t xml:space="preserve">protected int </w:t>
+              <w:t xml:space="preserve">int </w:t>
             </w:r>
             <w:r>
               <w:rPr>
                 <w:noProof/>
                 <w:color w:val="EF596F"/>
               </w:rPr>
-              <w:t>x</w:t>
+              <w:t>y</w:t>
             </w:r>
             <w:r>
               <w:rPr>
@@ -5364,14 +5373,14 @@
                 <w:noProof/>
                 <w:color w:val="D55FDE"/>
               </w:rPr>
-              <w:t xml:space="preserve">protected int </w:t>
+              <w:t xml:space="preserve">int </w:t>
             </w:r>
             <w:r>
               <w:rPr>
                 <w:noProof/>
                 <w:color w:val="EF596F"/>
               </w:rPr>
-              <w:t>y</w:t>
+              <w:t>width</w:t>
             </w:r>
             <w:r>
               <w:rPr>
@@ -5395,38 +5404,7 @@
                 <w:noProof/>
                 <w:color w:val="D55FDE"/>
               </w:rPr>
-              <w:t xml:space="preserve">protected int </w:t>
-            </w:r>
-            <w:r>
-              <w:rPr>
-                <w:noProof/>
-                <w:color w:val="EF596F"/>
-              </w:rPr>
-              <w:t>width</w:t>
-            </w:r>
-            <w:r>
-              <w:rPr>
-                <w:noProof/>
-                <w:color w:val="BBBBBB"/>
-              </w:rPr>
-              <w:t>;</w:t>
-            </w:r>
-            <w:r>
-              <w:rPr>
-                <w:noProof/>
-                <w:color w:val="BBBBBB"/>
-              </w:rPr>
-              <w:br/>
-              <w:t xml:space="preserve">    </w:t>
-            </w:r>
-            <w:r>
-              <w:rPr>
-                <w:i/>
-                <w:iCs/>
-                <w:noProof/>
-                <w:color w:val="D55FDE"/>
-              </w:rPr>
-              <w:t xml:space="preserve">protected int </w:t>
+              <w:t xml:space="preserve">int </w:t>
             </w:r>
             <w:r>
               <w:rPr>
@@ -11881,26 +11859,48 @@
             </w:r>
             <w:r>
               <w:rPr>
+                <w:noProof/>
+                <w:color w:val="E5C07B"/>
+              </w:rPr>
+              <w:t xml:space="preserve">Component </w:t>
+            </w:r>
+            <w:r>
+              <w:rPr>
+                <w:noProof/>
+                <w:color w:val="EF596F"/>
+              </w:rPr>
+              <w:t>component</w:t>
+            </w:r>
+            <w:r>
+              <w:rPr>
+                <w:noProof/>
+                <w:color w:val="BBBBBB"/>
+              </w:rPr>
+              <w:t>;</w:t>
+            </w:r>
+            <w:r>
+              <w:rPr>
+                <w:noProof/>
+                <w:color w:val="BBBBBB"/>
+              </w:rPr>
+              <w:br/>
+              <w:t xml:space="preserve">    </w:t>
+            </w:r>
+            <w:r>
+              <w:rPr>
                 <w:i/>
                 <w:iCs/>
                 <w:noProof/>
                 <w:color w:val="D55FDE"/>
               </w:rPr>
-              <w:t xml:space="preserve">protected </w:t>
-            </w:r>
-            <w:r>
-              <w:rPr>
-                <w:noProof/>
-                <w:color w:val="E5C07B"/>
-              </w:rPr>
-              <w:t xml:space="preserve">Component </w:t>
+              <w:t xml:space="preserve">int </w:t>
             </w:r>
             <w:r>
               <w:rPr>
                 <w:noProof/>
                 <w:color w:val="EF596F"/>
               </w:rPr>
-              <w:t>component</w:t>
+              <w:t>x</w:t>
             </w:r>
             <w:r>
               <w:rPr>
@@ -11924,14 +11924,14 @@
                 <w:noProof/>
                 <w:color w:val="D55FDE"/>
               </w:rPr>
-              <w:t xml:space="preserve">protected int </w:t>
+              <w:t xml:space="preserve">int </w:t>
             </w:r>
             <w:r>
               <w:rPr>
                 <w:noProof/>
                 <w:color w:val="EF596F"/>
               </w:rPr>
-              <w:t>x</w:t>
+              <w:t>y</w:t>
             </w:r>
             <w:r>
               <w:rPr>
@@ -11955,14 +11955,14 @@
                 <w:noProof/>
                 <w:color w:val="D55FDE"/>
               </w:rPr>
-              <w:t xml:space="preserve">protected int </w:t>
+              <w:t xml:space="preserve">int </w:t>
             </w:r>
             <w:r>
               <w:rPr>
                 <w:noProof/>
                 <w:color w:val="EF596F"/>
               </w:rPr>
-              <w:t>y</w:t>
+              <w:t>width</w:t>
             </w:r>
             <w:r>
               <w:rPr>
@@ -11986,38 +11986,7 @@
                 <w:noProof/>
                 <w:color w:val="D55FDE"/>
               </w:rPr>
-              <w:t xml:space="preserve">protected int </w:t>
-            </w:r>
-            <w:r>
-              <w:rPr>
-                <w:noProof/>
-                <w:color w:val="EF596F"/>
-              </w:rPr>
-              <w:t>width</w:t>
-            </w:r>
-            <w:r>
-              <w:rPr>
-                <w:noProof/>
-                <w:color w:val="BBBBBB"/>
-              </w:rPr>
-              <w:t>;</w:t>
-            </w:r>
-            <w:r>
-              <w:rPr>
-                <w:noProof/>
-                <w:color w:val="BBBBBB"/>
-              </w:rPr>
-              <w:br/>
-              <w:t xml:space="preserve">    </w:t>
-            </w:r>
-            <w:r>
-              <w:rPr>
-                <w:i/>
-                <w:iCs/>
-                <w:noProof/>
-                <w:color w:val="D55FDE"/>
-              </w:rPr>
-              <w:t xml:space="preserve">protected int </w:t>
+              <w:t xml:space="preserve">int </w:t>
             </w:r>
             <w:r>
               <w:rPr>
@@ -12703,7 +12672,7 @@
                 <w:noProof/>
                 <w:color w:val="D55FDE"/>
               </w:rPr>
-              <w:t xml:space="preserve">private int </w:t>
+              <w:t xml:space="preserve">int </w:t>
             </w:r>
             <w:r>
               <w:rPr>
@@ -12734,7 +12703,7 @@
                 <w:noProof/>
                 <w:color w:val="D55FDE"/>
               </w:rPr>
-              <w:t xml:space="preserve">private int </w:t>
+              <w:t xml:space="preserve">int </w:t>
             </w:r>
             <w:r>
               <w:rPr>
@@ -12757,15 +12726,6 @@
               </w:rPr>
               <w:br/>
               <w:t xml:space="preserve">    </w:t>
-            </w:r>
-            <w:r>
-              <w:rPr>
-                <w:i/>
-                <w:iCs/>
-                <w:noProof/>
-                <w:color w:val="D55FDE"/>
-              </w:rPr>
-              <w:t xml:space="preserve">private </w:t>
             </w:r>
             <w:r>
               <w:rPr>
@@ -21957,17 +21917,6 @@
                 <w:lang w:eastAsia="en-CA"/>
               </w:rPr>
             </w:pPr>
-            <w:r>
-              <w:rPr>
-                <w:rFonts w:ascii="Consolas" w:eastAsia="Times New Roman" w:hAnsi="Consolas" w:cs="Times New Roman"/>
-                <w:noProof/>
-                <w:color w:val="C678DD"/>
-                <w:sz w:val="21"/>
-                <w:szCs w:val="21"/>
-                <w:lang w:eastAsia="en-CA"/>
-              </w:rPr>
-              <w:t>protected:</w:t>
-            </w:r>
           </w:p>
           <w:p>
             <w:pPr>
@@ -21976,100 +21925,23 @@
               <w:rPr>
                 <w:rFonts w:ascii="Consolas" w:eastAsia="Times New Roman" w:hAnsi="Consolas" w:cs="Times New Roman"/>
                 <w:noProof/>
-                <w:color w:val="ABB2BF"/>
-                <w:sz w:val="21"/>
-                <w:szCs w:val="21"/>
-                <w:lang w:eastAsia="en-CA"/>
-              </w:rPr>
-            </w:pPr>
-            <w:r>
-              <w:rPr>
-                <w:rFonts w:ascii="Consolas" w:eastAsia="Times New Roman" w:hAnsi="Consolas" w:cs="Times New Roman"/>
-                <w:noProof/>
-                <w:color w:val="ABB2BF"/>
+                <w:color w:val="C678DD"/>
+                <w:sz w:val="21"/>
+                <w:szCs w:val="21"/>
+                <w:lang w:eastAsia="en-CA"/>
+              </w:rPr>
+            </w:pPr>
+            <w:r>
+              <w:rPr>
+                <w:rFonts w:ascii="Consolas" w:eastAsia="Times New Roman" w:hAnsi="Consolas" w:cs="Times New Roman"/>
+                <w:noProof/>
+                <w:color w:val="C678DD"/>
                 <w:sz w:val="21"/>
                 <w:szCs w:val="21"/>
                 <w:lang w:eastAsia="en-CA"/>
               </w:rPr>
               <w:lastRenderedPageBreak/>
-              <w:t xml:space="preserve">    </w:t>
-            </w:r>
-            <w:r>
-              <w:rPr>
-                <w:rFonts w:ascii="Consolas" w:eastAsia="Times New Roman" w:hAnsi="Consolas" w:cs="Times New Roman"/>
-                <w:noProof/>
-                <w:color w:val="C678DD"/>
-                <w:sz w:val="21"/>
-                <w:szCs w:val="21"/>
-                <w:lang w:eastAsia="en-CA"/>
-              </w:rPr>
-              <w:t>static</w:t>
-            </w:r>
-            <w:r>
-              <w:rPr>
-                <w:rFonts w:ascii="Consolas" w:eastAsia="Times New Roman" w:hAnsi="Consolas" w:cs="Times New Roman"/>
-                <w:noProof/>
-                <w:color w:val="ABB2BF"/>
-                <w:sz w:val="21"/>
-                <w:szCs w:val="21"/>
-                <w:lang w:eastAsia="en-CA"/>
-              </w:rPr>
-              <w:t xml:space="preserve"> </w:t>
-            </w:r>
-            <w:r>
-              <w:rPr>
-                <w:rFonts w:ascii="Consolas" w:eastAsia="Times New Roman" w:hAnsi="Consolas" w:cs="Times New Roman"/>
-                <w:noProof/>
-                <w:color w:val="E5C07B"/>
-                <w:sz w:val="21"/>
-                <w:szCs w:val="21"/>
-                <w:lang w:eastAsia="en-CA"/>
-              </w:rPr>
-              <w:t>LoginServer</w:t>
-            </w:r>
-            <w:r>
-              <w:rPr>
-                <w:rFonts w:ascii="Consolas" w:eastAsia="Times New Roman" w:hAnsi="Consolas" w:cs="Times New Roman"/>
-                <w:noProof/>
-                <w:color w:val="C678DD"/>
-                <w:sz w:val="21"/>
-                <w:szCs w:val="21"/>
-                <w:lang w:eastAsia="en-CA"/>
-              </w:rPr>
-              <w:t>*</w:t>
-            </w:r>
-            <w:r>
-              <w:rPr>
-                <w:rFonts w:ascii="Consolas" w:eastAsia="Times New Roman" w:hAnsi="Consolas" w:cs="Times New Roman"/>
-                <w:noProof/>
-                <w:color w:val="ABB2BF"/>
-                <w:sz w:val="21"/>
-                <w:szCs w:val="21"/>
-                <w:lang w:eastAsia="en-CA"/>
-              </w:rPr>
-              <w:t xml:space="preserve"> </w:t>
-            </w:r>
-            <w:r>
-              <w:rPr>
-                <w:rFonts w:ascii="Consolas" w:eastAsia="Times New Roman" w:hAnsi="Consolas" w:cs="Times New Roman"/>
-                <w:noProof/>
-                <w:color w:val="E06C75"/>
-                <w:sz w:val="21"/>
-                <w:szCs w:val="21"/>
-                <w:lang w:eastAsia="en-CA"/>
-              </w:rPr>
-              <w:t>instance</w:t>
-            </w:r>
-            <w:r>
-              <w:rPr>
-                <w:rFonts w:ascii="Consolas" w:eastAsia="Times New Roman" w:hAnsi="Consolas" w:cs="Times New Roman"/>
-                <w:noProof/>
-                <w:color w:val="ABB2BF"/>
-                <w:sz w:val="21"/>
-                <w:szCs w:val="21"/>
-                <w:lang w:eastAsia="en-CA"/>
-              </w:rPr>
-              <w:t>;</w:t>
+              <w:t>private:</w:t>
             </w:r>
           </w:p>
           <w:p>
@@ -22089,12 +21961,34 @@
               <w:rPr>
                 <w:rFonts w:ascii="Consolas" w:eastAsia="Times New Roman" w:hAnsi="Consolas" w:cs="Times New Roman"/>
                 <w:noProof/>
-                <w:color w:val="ABB2BF"/>
-                <w:sz w:val="21"/>
-                <w:szCs w:val="21"/>
-                <w:lang w:eastAsia="en-CA"/>
-              </w:rPr>
-              <w:t xml:space="preserve">    </w:t>
+                <w:color w:val="C678DD"/>
+                <w:sz w:val="21"/>
+                <w:szCs w:val="21"/>
+                <w:lang w:eastAsia="en-CA"/>
+              </w:rPr>
+              <w:t xml:space="preserve">    </w:t>
+            </w:r>
+            <w:r>
+              <w:rPr>
+                <w:rFonts w:ascii="Consolas" w:eastAsia="Times New Roman" w:hAnsi="Consolas" w:cs="Times New Roman"/>
+                <w:noProof/>
+                <w:color w:val="C678DD"/>
+                <w:sz w:val="21"/>
+                <w:szCs w:val="21"/>
+                <w:lang w:eastAsia="en-CA"/>
+              </w:rPr>
+              <w:t>static</w:t>
+            </w:r>
+            <w:r>
+              <w:rPr>
+                <w:rFonts w:ascii="Consolas" w:eastAsia="Times New Roman" w:hAnsi="Consolas" w:cs="Times New Roman"/>
+                <w:noProof/>
+                <w:color w:val="ABB2BF"/>
+                <w:sz w:val="21"/>
+                <w:szCs w:val="21"/>
+                <w:lang w:eastAsia="en-CA"/>
+              </w:rPr>
+              <w:t xml:space="preserve"> </w:t>
             </w:r>
             <w:r>
               <w:rPr>
@@ -22105,7 +21999,7 @@
                 <w:szCs w:val="21"/>
                 <w:lang w:eastAsia="en-CA"/>
               </w:rPr>
-              <w:t>vector</w:t>
+              <w:t>LoginServer</w:t>
             </w:r>
             <w:r>
               <w:rPr>
@@ -22116,29 +22010,7 @@
                 <w:szCs w:val="21"/>
                 <w:lang w:eastAsia="en-CA"/>
               </w:rPr>
-              <w:t>&lt;</w:t>
-            </w:r>
-            <w:r>
-              <w:rPr>
-                <w:rFonts w:ascii="Consolas" w:eastAsia="Times New Roman" w:hAnsi="Consolas" w:cs="Times New Roman"/>
-                <w:noProof/>
-                <w:color w:val="E5C07B"/>
-                <w:sz w:val="21"/>
-                <w:szCs w:val="21"/>
-                <w:lang w:eastAsia="en-CA"/>
-              </w:rPr>
-              <w:t>User</w:t>
-            </w:r>
-            <w:r>
-              <w:rPr>
-                <w:rFonts w:ascii="Consolas" w:eastAsia="Times New Roman" w:hAnsi="Consolas" w:cs="Times New Roman"/>
-                <w:noProof/>
-                <w:color w:val="C678DD"/>
-                <w:sz w:val="21"/>
-                <w:szCs w:val="21"/>
-                <w:lang w:eastAsia="en-CA"/>
-              </w:rPr>
-              <w:t>&gt;</w:t>
+              <w:t>*</w:t>
             </w:r>
             <w:r>
               <w:rPr>
@@ -22160,7 +22032,7 @@
                 <w:szCs w:val="21"/>
                 <w:lang w:eastAsia="en-CA"/>
               </w:rPr>
-              <w:t>users</w:t>
+              <w:t>instance</w:t>
             </w:r>
             <w:r>
               <w:rPr>
@@ -22191,12 +22063,89 @@
               <w:rPr>
                 <w:rFonts w:ascii="Consolas" w:eastAsia="Times New Roman" w:hAnsi="Consolas" w:cs="Times New Roman"/>
                 <w:noProof/>
+                <w:color w:val="ABB2BF"/>
+                <w:sz w:val="21"/>
+                <w:szCs w:val="21"/>
+                <w:lang w:eastAsia="en-CA"/>
+              </w:rPr>
+              <w:t xml:space="preserve">    </w:t>
+            </w:r>
+            <w:r>
+              <w:rPr>
+                <w:rFonts w:ascii="Consolas" w:eastAsia="Times New Roman" w:hAnsi="Consolas" w:cs="Times New Roman"/>
+                <w:noProof/>
+                <w:color w:val="E5C07B"/>
+                <w:sz w:val="21"/>
+                <w:szCs w:val="21"/>
+                <w:lang w:eastAsia="en-CA"/>
+              </w:rPr>
+              <w:t>vector</w:t>
+            </w:r>
+            <w:r>
+              <w:rPr>
+                <w:rFonts w:ascii="Consolas" w:eastAsia="Times New Roman" w:hAnsi="Consolas" w:cs="Times New Roman"/>
+                <w:noProof/>
                 <w:color w:val="C678DD"/>
                 <w:sz w:val="21"/>
                 <w:szCs w:val="21"/>
                 <w:lang w:eastAsia="en-CA"/>
               </w:rPr>
-              <w:t>private:</w:t>
+              <w:t>&lt;</w:t>
+            </w:r>
+            <w:r>
+              <w:rPr>
+                <w:rFonts w:ascii="Consolas" w:eastAsia="Times New Roman" w:hAnsi="Consolas" w:cs="Times New Roman"/>
+                <w:noProof/>
+                <w:color w:val="E5C07B"/>
+                <w:sz w:val="21"/>
+                <w:szCs w:val="21"/>
+                <w:lang w:eastAsia="en-CA"/>
+              </w:rPr>
+              <w:t>User</w:t>
+            </w:r>
+            <w:r>
+              <w:rPr>
+                <w:rFonts w:ascii="Consolas" w:eastAsia="Times New Roman" w:hAnsi="Consolas" w:cs="Times New Roman"/>
+                <w:noProof/>
+                <w:color w:val="C678DD"/>
+                <w:sz w:val="21"/>
+                <w:szCs w:val="21"/>
+                <w:lang w:eastAsia="en-CA"/>
+              </w:rPr>
+              <w:t>&gt;</w:t>
+            </w:r>
+            <w:r>
+              <w:rPr>
+                <w:rFonts w:ascii="Consolas" w:eastAsia="Times New Roman" w:hAnsi="Consolas" w:cs="Times New Roman"/>
+                <w:noProof/>
+                <w:color w:val="ABB2BF"/>
+                <w:sz w:val="21"/>
+                <w:szCs w:val="21"/>
+                <w:lang w:eastAsia="en-CA"/>
+              </w:rPr>
+              <w:t xml:space="preserve"> </w:t>
+            </w:r>
+            <w:r>
+              <w:rPr>
+                <w:rFonts w:ascii="Consolas" w:eastAsia="Times New Roman" w:hAnsi="Consolas" w:cs="Times New Roman"/>
+                <w:noProof/>
+                <w:color w:val="E06C75"/>
+                <w:sz w:val="21"/>
+                <w:szCs w:val="21"/>
+                <w:lang w:eastAsia="en-CA"/>
+              </w:rPr>
+              <w:t>users</w:t>
+            </w:r>
+            <w:r>
+              <w:rPr>
+                <w:rFonts w:ascii="Consolas" w:eastAsia="Times New Roman" w:hAnsi="Consolas" w:cs="Times New Roman"/>
+                <w:noProof/>
+                <w:color w:val="ABB2BF"/>
+                <w:sz w:val="21"/>
+                <w:szCs w:val="21"/>
+                <w:lang w:eastAsia="en-CA"/>
+              </w:rPr>
+              <w:t>;</w:t>
             </w:r>
           </w:p>
           <w:p>
@@ -22934,6 +22883,7 @@
                 <w:szCs w:val="21"/>
                 <w:lang w:eastAsia="en-CA"/>
               </w:rPr>
+              <w:lastRenderedPageBreak/>
               <w:t>/* File Name: LoginServer.cpp</w:t>
             </w:r>
           </w:p>
@@ -30573,6 +30523,7 @@
                 <w:szCs w:val="21"/>
                 <w:lang w:eastAsia="en-CA"/>
               </w:rPr>
+              <w:lastRenderedPageBreak/>
               <w:t>/* File Name: Client_B.hpp</w:t>
             </w:r>
           </w:p>
@@ -32779,13 +32730,7 @@
         <w:rPr>
           <w:noProof/>
         </w:rPr>
-        <w:t>, part II</w:t>
-      </w:r>
-      <w:r>
-        <w:rPr>
-          <w:noProof/>
-        </w:rPr>
-        <w:t xml:space="preserve"> Discussion</w:t>
+        <w:t>, part II Discussion</w:t>
       </w:r>
     </w:p>
     <w:p>

</xml_diff>